<commit_message>
Adding final version with scatter matrix
</commit_message>
<xml_diff>
--- a/Facebook3Variables.docx
+++ b/Facebook3Variables.docx
@@ -2190,6 +2190,664 @@
         </w:drawing>
       </w:r>
     </w:p>
+    <w:p>
+      <w:pPr>
+        <w:pStyle w:val="SourceCode"/>
+      </w:pPr>
+      <w:r>
+        <w:rPr>
+          <w:rStyle w:val="KeywordTok"/>
+        </w:rPr>
+        <w:t xml:space="preserve">library</w:t>
+      </w:r>
+      <w:r>
+        <w:rPr>
+          <w:rStyle w:val="NormalTok"/>
+        </w:rPr>
+        <w:t xml:space="preserve">(GGally)</w:t>
+      </w:r>
+    </w:p>
+    <w:p>
+      <w:pPr>
+        <w:pStyle w:val="SourceCode"/>
+      </w:pPr>
+      <w:r>
+        <w:rPr>
+          <w:rStyle w:val="VerbatimChar"/>
+        </w:rPr>
+        <w:t xml:space="preserve">## </w:t>
+      </w:r>
+      <w:r>
+        <w:br w:type="textWrapping"/>
+      </w:r>
+      <w:r>
+        <w:rPr>
+          <w:rStyle w:val="VerbatimChar"/>
+        </w:rPr>
+        <w:t xml:space="preserve">## Attaching package: 'GGally'</w:t>
+      </w:r>
+    </w:p>
+    <w:p>
+      <w:pPr>
+        <w:pStyle w:val="SourceCode"/>
+      </w:pPr>
+      <w:r>
+        <w:rPr>
+          <w:rStyle w:val="VerbatimChar"/>
+        </w:rPr>
+        <w:t xml:space="preserve">## The following object is masked from 'package:dplyr':</w:t>
+      </w:r>
+      <w:r>
+        <w:br w:type="textWrapping"/>
+      </w:r>
+      <w:r>
+        <w:rPr>
+          <w:rStyle w:val="VerbatimChar"/>
+        </w:rPr>
+        <w:t xml:space="preserve">## </w:t>
+      </w:r>
+      <w:r>
+        <w:br w:type="textWrapping"/>
+      </w:r>
+      <w:r>
+        <w:rPr>
+          <w:rStyle w:val="VerbatimChar"/>
+        </w:rPr>
+        <w:t xml:space="preserve">##     nasa</w:t>
+      </w:r>
+    </w:p>
+    <w:p>
+      <w:pPr>
+        <w:pStyle w:val="SourceCode"/>
+      </w:pPr>
+      <w:r>
+        <w:rPr>
+          <w:rStyle w:val="KeywordTok"/>
+        </w:rPr>
+        <w:t xml:space="preserve">theme_set</w:t>
+      </w:r>
+      <w:r>
+        <w:rPr>
+          <w:rStyle w:val="NormalTok"/>
+        </w:rPr>
+        <w:t xml:space="preserve">(</w:t>
+      </w:r>
+      <w:r>
+        <w:rPr>
+          <w:rStyle w:val="KeywordTok"/>
+        </w:rPr>
+        <w:t xml:space="preserve">theme_minimal</w:t>
+      </w:r>
+      <w:r>
+        <w:rPr>
+          <w:rStyle w:val="NormalTok"/>
+        </w:rPr>
+        <w:t xml:space="preserve">(</w:t>
+      </w:r>
+      <w:r>
+        <w:rPr>
+          <w:rStyle w:val="DecValTok"/>
+        </w:rPr>
+        <w:t xml:space="preserve">20</w:t>
+      </w:r>
+      <w:r>
+        <w:rPr>
+          <w:rStyle w:val="NormalTok"/>
+        </w:rPr>
+        <w:t xml:space="preserve">))</w:t>
+      </w:r>
+    </w:p>
+    <w:p>
+      <w:pPr>
+        <w:pStyle w:val="SourceCode"/>
+      </w:pPr>
+      <w:r>
+        <w:rPr>
+          <w:rStyle w:val="CommentTok"/>
+        </w:rPr>
+        <w:t xml:space="preserve">#Using a random seed and generating a scatterplot matrix</w:t>
+      </w:r>
+      <w:r>
+        <w:br w:type="textWrapping"/>
+      </w:r>
+      <w:r>
+        <w:rPr>
+          <w:rStyle w:val="KeywordTok"/>
+        </w:rPr>
+        <w:t xml:space="preserve">set.seed</w:t>
+      </w:r>
+      <w:r>
+        <w:rPr>
+          <w:rStyle w:val="NormalTok"/>
+        </w:rPr>
+        <w:t xml:space="preserve">(</w:t>
+      </w:r>
+      <w:r>
+        <w:rPr>
+          <w:rStyle w:val="DecValTok"/>
+        </w:rPr>
+        <w:t xml:space="preserve">1836</w:t>
+      </w:r>
+      <w:r>
+        <w:rPr>
+          <w:rStyle w:val="NormalTok"/>
+        </w:rPr>
+        <w:t xml:space="preserve">)</w:t>
+      </w:r>
+      <w:r>
+        <w:br w:type="textWrapping"/>
+      </w:r>
+      <w:r>
+        <w:rPr>
+          <w:rStyle w:val="NormalTok"/>
+        </w:rPr>
+        <w:t xml:space="preserve">pf_subset &lt;-</w:t>
+      </w:r>
+      <w:r>
+        <w:rPr>
+          <w:rStyle w:val="StringTok"/>
+        </w:rPr>
+        <w:t xml:space="preserve"> </w:t>
+      </w:r>
+      <w:r>
+        <w:rPr>
+          <w:rStyle w:val="NormalTok"/>
+        </w:rPr>
+        <w:t xml:space="preserve">pf[, </w:t>
+      </w:r>
+      <w:r>
+        <w:rPr>
+          <w:rStyle w:val="KeywordTok"/>
+        </w:rPr>
+        <w:t xml:space="preserve">c</w:t>
+      </w:r>
+      <w:r>
+        <w:rPr>
+          <w:rStyle w:val="NormalTok"/>
+        </w:rPr>
+        <w:t xml:space="preserve">(</w:t>
+      </w:r>
+      <w:r>
+        <w:rPr>
+          <w:rStyle w:val="DecValTok"/>
+        </w:rPr>
+        <w:t xml:space="preserve">2</w:t>
+      </w:r>
+      <w:r>
+        <w:rPr>
+          <w:rStyle w:val="OperatorTok"/>
+        </w:rPr>
+        <w:t xml:space="preserve">:</w:t>
+      </w:r>
+      <w:r>
+        <w:rPr>
+          <w:rStyle w:val="DecValTok"/>
+        </w:rPr>
+        <w:t xml:space="preserve">15</w:t>
+      </w:r>
+      <w:r>
+        <w:rPr>
+          <w:rStyle w:val="NormalTok"/>
+        </w:rPr>
+        <w:t xml:space="preserve">)]</w:t>
+      </w:r>
+      <w:r>
+        <w:br w:type="textWrapping"/>
+      </w:r>
+      <w:r>
+        <w:rPr>
+          <w:rStyle w:val="KeywordTok"/>
+        </w:rPr>
+        <w:t xml:space="preserve">names</w:t>
+      </w:r>
+      <w:r>
+        <w:rPr>
+          <w:rStyle w:val="NormalTok"/>
+        </w:rPr>
+        <w:t xml:space="preserve">(pf_subset)</w:t>
+      </w:r>
+    </w:p>
+    <w:p>
+      <w:pPr>
+        <w:pStyle w:val="SourceCode"/>
+      </w:pPr>
+      <w:r>
+        <w:rPr>
+          <w:rStyle w:val="VerbatimChar"/>
+        </w:rPr>
+        <w:t xml:space="preserve">##  [1] "age"                   "dob_day"              </w:t>
+      </w:r>
+      <w:r>
+        <w:br w:type="textWrapping"/>
+      </w:r>
+      <w:r>
+        <w:rPr>
+          <w:rStyle w:val="VerbatimChar"/>
+        </w:rPr>
+        <w:t xml:space="preserve">##  [3] "dob_year"              "dob_month"            </w:t>
+      </w:r>
+      <w:r>
+        <w:br w:type="textWrapping"/>
+      </w:r>
+      <w:r>
+        <w:rPr>
+          <w:rStyle w:val="VerbatimChar"/>
+        </w:rPr>
+        <w:t xml:space="preserve">##  [5] "gender"                "tenure"               </w:t>
+      </w:r>
+      <w:r>
+        <w:br w:type="textWrapping"/>
+      </w:r>
+      <w:r>
+        <w:rPr>
+          <w:rStyle w:val="VerbatimChar"/>
+        </w:rPr>
+        <w:t xml:space="preserve">##  [7] "friend_count"          "friendships_initiated"</w:t>
+      </w:r>
+      <w:r>
+        <w:br w:type="textWrapping"/>
+      </w:r>
+      <w:r>
+        <w:rPr>
+          <w:rStyle w:val="VerbatimChar"/>
+        </w:rPr>
+        <w:t xml:space="preserve">##  [9] "likes"                 "likes_received"       </w:t>
+      </w:r>
+      <w:r>
+        <w:br w:type="textWrapping"/>
+      </w:r>
+      <w:r>
+        <w:rPr>
+          <w:rStyle w:val="VerbatimChar"/>
+        </w:rPr>
+        <w:t xml:space="preserve">## [11] "mobile_likes"          "mobile_likes_received"</w:t>
+      </w:r>
+      <w:r>
+        <w:br w:type="textWrapping"/>
+      </w:r>
+      <w:r>
+        <w:rPr>
+          <w:rStyle w:val="VerbatimChar"/>
+        </w:rPr>
+        <w:t xml:space="preserve">## [13] "www_likes"             "www_likes_received"</w:t>
+      </w:r>
+    </w:p>
+    <w:p>
+      <w:pPr>
+        <w:pStyle w:val="SourceCode"/>
+      </w:pPr>
+      <w:r>
+        <w:rPr>
+          <w:rStyle w:val="KeywordTok"/>
+        </w:rPr>
+        <w:t xml:space="preserve">ggpairs</w:t>
+      </w:r>
+      <w:r>
+        <w:rPr>
+          <w:rStyle w:val="NormalTok"/>
+        </w:rPr>
+        <w:t xml:space="preserve">(pf_subset[</w:t>
+      </w:r>
+      <w:r>
+        <w:rPr>
+          <w:rStyle w:val="KeywordTok"/>
+        </w:rPr>
+        <w:t xml:space="preserve">sample.int</w:t>
+      </w:r>
+      <w:r>
+        <w:rPr>
+          <w:rStyle w:val="NormalTok"/>
+        </w:rPr>
+        <w:t xml:space="preserve">(</w:t>
+      </w:r>
+      <w:r>
+        <w:rPr>
+          <w:rStyle w:val="KeywordTok"/>
+        </w:rPr>
+        <w:t xml:space="preserve">nrow</w:t>
+      </w:r>
+      <w:r>
+        <w:rPr>
+          <w:rStyle w:val="NormalTok"/>
+        </w:rPr>
+        <w:t xml:space="preserve">(pf_subset), </w:t>
+      </w:r>
+      <w:r>
+        <w:rPr>
+          <w:rStyle w:val="DecValTok"/>
+        </w:rPr>
+        <w:t xml:space="preserve">1000</w:t>
+      </w:r>
+      <w:r>
+        <w:rPr>
+          <w:rStyle w:val="NormalTok"/>
+        </w:rPr>
+        <w:t xml:space="preserve">),])</w:t>
+      </w:r>
+    </w:p>
+    <w:p>
+      <w:pPr>
+        <w:pStyle w:val="SourceCode"/>
+      </w:pPr>
+      <w:r>
+        <w:rPr>
+          <w:rStyle w:val="VerbatimChar"/>
+        </w:rPr>
+        <w:t xml:space="preserve">## `stat_bin()` using `bins = 30`. Pick better value with `binwidth`.</w:t>
+      </w:r>
+      <w:r>
+        <w:br w:type="textWrapping"/>
+      </w:r>
+      <w:r>
+        <w:rPr>
+          <w:rStyle w:val="VerbatimChar"/>
+        </w:rPr>
+        <w:t xml:space="preserve">## `stat_bin()` using `bins = 30`. Pick better value with `binwidth`.</w:t>
+      </w:r>
+      <w:r>
+        <w:br w:type="textWrapping"/>
+      </w:r>
+      <w:r>
+        <w:rPr>
+          <w:rStyle w:val="VerbatimChar"/>
+        </w:rPr>
+        <w:t xml:space="preserve">## `stat_bin()` using `bins = 30`. Pick better value with `binwidth`.</w:t>
+      </w:r>
+      <w:r>
+        <w:br w:type="textWrapping"/>
+      </w:r>
+      <w:r>
+        <w:rPr>
+          <w:rStyle w:val="VerbatimChar"/>
+        </w:rPr>
+        <w:t xml:space="preserve">## `stat_bin()` using `bins = 30`. Pick better value with `binwidth`.</w:t>
+      </w:r>
+    </w:p>
+    <w:p>
+      <w:pPr>
+        <w:pStyle w:val="SourceCode"/>
+      </w:pPr>
+      <w:r>
+        <w:rPr>
+          <w:rStyle w:val="VerbatimChar"/>
+        </w:rPr>
+        <w:t xml:space="preserve">## Warning: Removed 2 rows containing non-finite values (stat_boxplot).</w:t>
+      </w:r>
+      <w:r>
+        <w:br w:type="textWrapping"/>
+      </w:r>
+      <w:r>
+        <w:rPr>
+          <w:rStyle w:val="VerbatimChar"/>
+        </w:rPr>
+        <w:t xml:space="preserve"/>
+      </w:r>
+      <w:r>
+        <w:br w:type="textWrapping"/>
+      </w:r>
+      <w:r>
+        <w:rPr>
+          <w:rStyle w:val="VerbatimChar"/>
+        </w:rPr>
+        <w:t xml:space="preserve">## Warning: Removed 2 rows containing non-finite values (stat_boxplot).</w:t>
+      </w:r>
+      <w:r>
+        <w:br w:type="textWrapping"/>
+      </w:r>
+      <w:r>
+        <w:rPr>
+          <w:rStyle w:val="VerbatimChar"/>
+        </w:rPr>
+        <w:t xml:space="preserve"/>
+      </w:r>
+      <w:r>
+        <w:br w:type="textWrapping"/>
+      </w:r>
+      <w:r>
+        <w:rPr>
+          <w:rStyle w:val="VerbatimChar"/>
+        </w:rPr>
+        <w:t xml:space="preserve">## Warning: Removed 2 rows containing non-finite values (stat_boxplot).</w:t>
+      </w:r>
+      <w:r>
+        <w:br w:type="textWrapping"/>
+      </w:r>
+      <w:r>
+        <w:rPr>
+          <w:rStyle w:val="VerbatimChar"/>
+        </w:rPr>
+        <w:t xml:space="preserve"/>
+      </w:r>
+      <w:r>
+        <w:br w:type="textWrapping"/>
+      </w:r>
+      <w:r>
+        <w:rPr>
+          <w:rStyle w:val="VerbatimChar"/>
+        </w:rPr>
+        <w:t xml:space="preserve">## Warning: Removed 2 rows containing non-finite values (stat_boxplot).</w:t>
+      </w:r>
+      <w:r>
+        <w:br w:type="textWrapping"/>
+      </w:r>
+      <w:r>
+        <w:rPr>
+          <w:rStyle w:val="VerbatimChar"/>
+        </w:rPr>
+        <w:t xml:space="preserve"/>
+      </w:r>
+      <w:r>
+        <w:br w:type="textWrapping"/>
+      </w:r>
+      <w:r>
+        <w:rPr>
+          <w:rStyle w:val="VerbatimChar"/>
+        </w:rPr>
+        <w:t xml:space="preserve">## Warning: Removed 2 rows containing non-finite values (stat_boxplot).</w:t>
+      </w:r>
+      <w:r>
+        <w:br w:type="textWrapping"/>
+      </w:r>
+      <w:r>
+        <w:rPr>
+          <w:rStyle w:val="VerbatimChar"/>
+        </w:rPr>
+        <w:t xml:space="preserve"/>
+      </w:r>
+      <w:r>
+        <w:br w:type="textWrapping"/>
+      </w:r>
+      <w:r>
+        <w:rPr>
+          <w:rStyle w:val="VerbatimChar"/>
+        </w:rPr>
+        <w:t xml:space="preserve">## Warning: Removed 2 rows containing non-finite values (stat_boxplot).</w:t>
+      </w:r>
+      <w:r>
+        <w:br w:type="textWrapping"/>
+      </w:r>
+      <w:r>
+        <w:rPr>
+          <w:rStyle w:val="VerbatimChar"/>
+        </w:rPr>
+        <w:t xml:space="preserve"/>
+      </w:r>
+      <w:r>
+        <w:br w:type="textWrapping"/>
+      </w:r>
+      <w:r>
+        <w:rPr>
+          <w:rStyle w:val="VerbatimChar"/>
+        </w:rPr>
+        <w:t xml:space="preserve">## Warning: Removed 2 rows containing non-finite values (stat_boxplot).</w:t>
+      </w:r>
+      <w:r>
+        <w:br w:type="textWrapping"/>
+      </w:r>
+      <w:r>
+        <w:rPr>
+          <w:rStyle w:val="VerbatimChar"/>
+        </w:rPr>
+        <w:t xml:space="preserve"/>
+      </w:r>
+      <w:r>
+        <w:br w:type="textWrapping"/>
+      </w:r>
+      <w:r>
+        <w:rPr>
+          <w:rStyle w:val="VerbatimChar"/>
+        </w:rPr>
+        <w:t xml:space="preserve">## Warning: Removed 2 rows containing non-finite values (stat_boxplot).</w:t>
+      </w:r>
+      <w:r>
+        <w:br w:type="textWrapping"/>
+      </w:r>
+      <w:r>
+        <w:rPr>
+          <w:rStyle w:val="VerbatimChar"/>
+        </w:rPr>
+        <w:t xml:space="preserve"/>
+      </w:r>
+      <w:r>
+        <w:br w:type="textWrapping"/>
+      </w:r>
+      <w:r>
+        <w:rPr>
+          <w:rStyle w:val="VerbatimChar"/>
+        </w:rPr>
+        <w:t xml:space="preserve">## Warning: Removed 2 rows containing non-finite values (stat_boxplot).</w:t>
+      </w:r>
+    </w:p>
+    <w:p>
+      <w:pPr>
+        <w:pStyle w:val="SourceCode"/>
+      </w:pPr>
+      <w:r>
+        <w:rPr>
+          <w:rStyle w:val="VerbatimChar"/>
+        </w:rPr>
+        <w:t xml:space="preserve">## `stat_bin()` using `bins = 30`. Pick better value with `binwidth`.</w:t>
+      </w:r>
+      <w:r>
+        <w:br w:type="textWrapping"/>
+      </w:r>
+      <w:r>
+        <w:rPr>
+          <w:rStyle w:val="VerbatimChar"/>
+        </w:rPr>
+        <w:t xml:space="preserve">## `stat_bin()` using `bins = 30`. Pick better value with `binwidth`.</w:t>
+      </w:r>
+      <w:r>
+        <w:br w:type="textWrapping"/>
+      </w:r>
+      <w:r>
+        <w:rPr>
+          <w:rStyle w:val="VerbatimChar"/>
+        </w:rPr>
+        <w:t xml:space="preserve">## `stat_bin()` using `bins = 30`. Pick better value with `binwidth`.</w:t>
+      </w:r>
+      <w:r>
+        <w:br w:type="textWrapping"/>
+      </w:r>
+      <w:r>
+        <w:rPr>
+          <w:rStyle w:val="VerbatimChar"/>
+        </w:rPr>
+        <w:t xml:space="preserve">## `stat_bin()` using `bins = 30`. Pick better value with `binwidth`.</w:t>
+      </w:r>
+      <w:r>
+        <w:br w:type="textWrapping"/>
+      </w:r>
+      <w:r>
+        <w:rPr>
+          <w:rStyle w:val="VerbatimChar"/>
+        </w:rPr>
+        <w:t xml:space="preserve">## `stat_bin()` using `bins = 30`. Pick better value with `binwidth`.</w:t>
+      </w:r>
+      <w:r>
+        <w:br w:type="textWrapping"/>
+      </w:r>
+      <w:r>
+        <w:rPr>
+          <w:rStyle w:val="VerbatimChar"/>
+        </w:rPr>
+        <w:t xml:space="preserve">## `stat_bin()` using `bins = 30`. Pick better value with `binwidth`.</w:t>
+      </w:r>
+      <w:r>
+        <w:br w:type="textWrapping"/>
+      </w:r>
+      <w:r>
+        <w:rPr>
+          <w:rStyle w:val="VerbatimChar"/>
+        </w:rPr>
+        <w:t xml:space="preserve">## `stat_bin()` using `bins = 30`. Pick better value with `binwidth`.</w:t>
+      </w:r>
+      <w:r>
+        <w:br w:type="textWrapping"/>
+      </w:r>
+      <w:r>
+        <w:rPr>
+          <w:rStyle w:val="VerbatimChar"/>
+        </w:rPr>
+        <w:t xml:space="preserve">## `stat_bin()` using `bins = 30`. Pick better value with `binwidth`.</w:t>
+      </w:r>
+      <w:r>
+        <w:br w:type="textWrapping"/>
+      </w:r>
+      <w:r>
+        <w:rPr>
+          <w:rStyle w:val="VerbatimChar"/>
+        </w:rPr>
+        <w:t xml:space="preserve">## `stat_bin()` using `bins = 30`. Pick better value with `binwidth`.</w:t>
+      </w:r>
+    </w:p>
+    <w:p>
+      <w:pPr>
+        <w:pStyle w:val="FirstParagraph"/>
+      </w:pPr>
+      <w:r>
+        <w:drawing>
+          <wp:inline>
+            <wp:extent cx="4620126" cy="3696101"/>
+            <wp:effectExtent b="0" l="0" r="0" t="0"/>
+            <wp:docPr descr="" title="" id="1" name="Picture"/>
+            <a:graphic>
+              <a:graphicData uri="http://schemas.openxmlformats.org/drawingml/2006/picture">
+                <pic:pic>
+                  <pic:nvPicPr>
+                    <pic:cNvPr descr="Facebook3Variables_files/figure-docx/unnamed-chunk-13-1.png" id="0" name="Picture"/>
+                    <pic:cNvPicPr>
+                      <a:picLocks noChangeArrowheads="1" noChangeAspect="1"/>
+                    </pic:cNvPicPr>
+                  </pic:nvPicPr>
+                  <pic:blipFill>
+                    <a:blip r:embed="rId27"/>
+                    <a:stretch>
+                      <a:fillRect/>
+                    </a:stretch>
+                  </pic:blipFill>
+                  <pic:spPr bwMode="auto">
+                    <a:xfrm>
+                      <a:off x="0" y="0"/>
+                      <a:ext cx="4620126" cy="3696101"/>
+                    </a:xfrm>
+                    <a:prstGeom prst="rect">
+                      <a:avLst/>
+                    </a:prstGeom>
+                    <a:noFill/>
+                    <a:ln w="9525">
+                      <a:noFill/>
+                      <a:headEnd/>
+                      <a:tailEnd/>
+                    </a:ln>
+                  </pic:spPr>
+                </pic:pic>
+              </a:graphicData>
+            </a:graphic>
+          </wp:inline>
+        </w:drawing>
+      </w:r>
+    </w:p>
     <w:sectPr/>
   </w:body>
 </w:document>
@@ -2298,7 +2956,7 @@
     </w:lvl>
   </w:abstractNum>
   <w:abstractNum w:abstractNumId="990">
-    <w:nsid w:val="17884b9d"/>
+    <w:nsid w:val="d8246dfc"/>
     <w:multiLevelType w:val="multilevel"/>
     <w:lvl w:ilvl="0">
       <w:numFmt w:val="bullet"/>

</xml_diff>